<commit_message>
añadido descripcion del proyecto
</commit_message>
<xml_diff>
--- a/DISEÑO DEL PROYECTO.docx
+++ b/DISEÑO DEL PROYECTO.docx
@@ -31,6 +31,11 @@
       <w:r>
         <w:t xml:space="preserve">Sistema </w:t>
       </w:r>
+      <w:r>
+        <w:t>de reconocimiento de gatos mediante Deep Learning.</w:t>
+      </w:r>
+      <w:bookmarkStart w:id="0" w:name="_GoBack"/>
+      <w:bookmarkEnd w:id="0"/>
     </w:p>
     <w:p>
       <w:pPr>
@@ -40,13 +45,8 @@
           <w:numId w:val="3"/>
         </w:numPr>
       </w:pPr>
-      <w:proofErr w:type="spellStart"/>
       <w:r>
-        <w:t>DataSet</w:t>
-      </w:r>
-      <w:proofErr w:type="spellEnd"/>
-      <w:r>
-        <w:t xml:space="preserve"> a emplear</w:t>
+        <w:t>DataSet a emplear</w:t>
       </w:r>
     </w:p>
     <w:p>
@@ -79,8 +79,6 @@
       <w:r>
         <w:t>Teoría para reconocimiento de patrones</w:t>
       </w:r>
-      <w:bookmarkStart w:id="0" w:name="_GoBack"/>
-      <w:bookmarkEnd w:id="0"/>
     </w:p>
     <w:sectPr>
       <w:pgSz w:w="11906" w:h="16838"/>

</xml_diff>